<commit_message>
he creado los poligonos de los humedales por separado, y cambiado su SRC a ETRS89
</commit_message>
<xml_diff>
--- a/Tutorias/MENSAJES TUTORIA TFM 05-07.docx
+++ b/Tutorias/MENSAJES TUTORIA TFM 05-07.docx
@@ -1,23 +1,74 @@
 
 <file path=word/document.xml><?xml version="1.0" encoding="utf-8"?>
-<w:document xmlns:wpc="http://schemas.microsoft.com/office/word/2010/wordprocessingCanvas" xmlns:cx="http://schemas.microsoft.com/office/drawing/2014/chartex" xmlns:cx1="http://schemas.microsoft.com/office/drawing/2015/9/8/chartex" xmlns:cx2="http://schemas.microsoft.com/office/drawing/2015/10/21/chartex" xmlns:cx3="http://schemas.microsoft.com/office/drawing/2016/5/9/chartex" xmlns:cx4="http://schemas.microsoft.com/office/drawing/2016/5/10/chartex" xmlns:cx5="http://schemas.microsoft.com/office/drawing/2016/5/11/chartex" xmlns:cx6="http://schemas.microsoft.com/office/drawing/2016/5/12/chartex" xmlns:cx7="http://schemas.microsoft.com/office/drawing/2016/5/13/chartex" xmlns:cx8="http://schemas.microsoft.com/office/drawing/2016/5/14/chartex" xmlns:mc="http://schemas.openxmlformats.org/markup-compatibility/2006" xmlns:aink="http://schemas.microsoft.com/office/drawing/2016/ink" xmlns:am3d="http://schemas.microsoft.com/office/drawing/2017/model3d" xmlns:o="urn:schemas-microsoft-com:office:office" xmlns:oel="http://schemas.microsoft.com/office/2019/extlst" xmlns:r="http://schemas.openxmlformats.org/officeDocument/2006/relationships" xmlns:m="http://schemas.openxmlformats.org/officeDocument/2006/math" xmlns:v="urn:schemas-microsoft-com:vml" xmlns:wp14="http://schemas.microsoft.com/office/word/2010/wordprocessingDrawing" xmlns:wp="http://schemas.openxmlformats.org/drawingml/2006/wordprocessingDrawing" xmlns:w10="urn:schemas-microsoft-com:office:word" xmlns:w="http://schemas.openxmlformats.org/wordprocessingml/2006/main" xmlns:w14="http://schemas.microsoft.com/office/word/2010/wordml" xmlns:w15="http://schemas.microsoft.com/office/word/2012/wordml" xmlns:w16cex="http://schemas.microsoft.com/office/word/2018/wordml/cex" xmlns:w16cid="http://schemas.microsoft.com/office/word/2016/wordml/cid" xmlns:w16="http://schemas.microsoft.com/office/word/2018/wordml" xmlns:w16du="http://schemas.microsoft.com/office/word/2023/wordml/word16du" xmlns:w16sdtdh="http://schemas.microsoft.com/office/word/2020/wordml/sdtdatahash" xmlns:w16se="http://schemas.microsoft.com/office/word/2015/wordml/symex" xmlns:wpg="http://schemas.microsoft.com/office/word/2010/wordprocessingGroup" xmlns:wpi="http://schemas.microsoft.com/office/word/2010/wordprocessingInk" xmlns:wne="http://schemas.microsoft.com/office/word/2006/wordml" xmlns:wps="http://schemas.microsoft.com/office/word/2010/wordprocessingShape" mc:Ignorable="w14 w15 w16se w16cid w16 w16cex w16sdtdh w16du wp14">
+<w:document xmlns:wpc="http://schemas.microsoft.com/office/word/2010/wordprocessingCanvas" xmlns:cx="http://schemas.microsoft.com/office/drawing/2014/chartex" xmlns:mc="http://schemas.openxmlformats.org/markup-compatibility/2006" xmlns:o="urn:schemas-microsoft-com:office:office" xmlns:r="http://schemas.openxmlformats.org/officeDocument/2006/relationships" xmlns:m="http://schemas.openxmlformats.org/officeDocument/2006/math" xmlns:v="urn:schemas-microsoft-com:vml" xmlns:wp14="http://schemas.microsoft.com/office/word/2010/wordprocessingDrawing" xmlns:wp="http://schemas.openxmlformats.org/drawingml/2006/wordprocessingDrawing" xmlns:w10="urn:schemas-microsoft-com:office:word" xmlns:w="http://schemas.openxmlformats.org/wordprocessingml/2006/main" xmlns:w14="http://schemas.microsoft.com/office/word/2010/wordml" xmlns:w15="http://schemas.microsoft.com/office/word/2012/wordml" xmlns:w16se="http://schemas.microsoft.com/office/word/2015/wordml/symex" xmlns:wpg="http://schemas.microsoft.com/office/word/2010/wordprocessingGroup" xmlns:wpi="http://schemas.microsoft.com/office/word/2010/wordprocessingInk" xmlns:wne="http://schemas.microsoft.com/office/word/2006/wordml" xmlns:wps="http://schemas.microsoft.com/office/word/2010/wordprocessingShape" mc:Ignorable="w14 w15 w16se wp14">
   <w:body>
     <w:p>
-      <w:r>
-        <w:t>ee.Reducer.median para el GEE</w:t>
-      </w:r>
-    </w:p>
-    <w:p>
-      <w:r>
-        <w:t xml:space="preserve">MKendall con R y línea de tendencia y si es significativo o no. </w:t>
-      </w:r>
-      <w:r>
-        <w:t>Msj 7 mayo GEE</w:t>
-      </w:r>
-    </w:p>
-    <w:p>
-      <w:r>
-        <w:t>Relacionar LSWI con % d e cambio de uso del suelo, y tener en cuenta la extensión del humedal</w:t>
+      <w:sdt>
+        <w:sdtPr>
+          <w:id w:val="-1869678354"/>
+          <w14:checkbox>
+            <w14:checked w14:val="1"/>
+            <w14:checkedState w14:val="2612" w14:font="MS Gothic"/>
+            <w14:uncheckedState w14:val="2610" w14:font="MS Gothic"/>
+          </w14:checkbox>
+        </w:sdtPr>
+        <w:sdtContent>
+          <w:r>
+            <w:rPr>
+              <w:rFonts w:ascii="MS Gothic" w:eastAsia="MS Gothic" w:hAnsi="MS Gothic" w:hint="eastAsia"/>
+            </w:rPr>
+            <w:t>☒</w:t>
+          </w:r>
+        </w:sdtContent>
+      </w:sdt>
+      <w:r>
+        <w:t xml:space="preserve"> </w:t>
+      </w:r>
+      <w:proofErr w:type="spellStart"/>
+      <w:proofErr w:type="gramStart"/>
+      <w:r>
+        <w:t>ee.Reducer.median</w:t>
+      </w:r>
+      <w:proofErr w:type="spellEnd"/>
+      <w:proofErr w:type="gramEnd"/>
+      <w:r>
+        <w:t xml:space="preserve"> para el GEE</w:t>
+      </w:r>
+    </w:p>
+    <w:p>
+      <w:proofErr w:type="spellStart"/>
+      <w:r>
+        <w:t>MKendall</w:t>
+      </w:r>
+      <w:proofErr w:type="spellEnd"/>
+      <w:r>
+        <w:t xml:space="preserve"> con R y línea de tendencia y si es significativo o no. </w:t>
+      </w:r>
+      <w:proofErr w:type="spellStart"/>
+      <w:r>
+        <w:t>Msj</w:t>
+      </w:r>
+      <w:proofErr w:type="spellEnd"/>
+      <w:r>
+        <w:t xml:space="preserve"> 7 mayo GEE</w:t>
+      </w:r>
+    </w:p>
+    <w:p>
+      <w:r>
+        <w:t>Re</w:t>
+      </w:r>
+      <w:bookmarkStart w:id="0" w:name="_GoBack"/>
+      <w:bookmarkEnd w:id="0"/>
+      <w:r>
+        <w:t xml:space="preserve">lacionar LSWI con % </w:t>
+      </w:r>
+      <w:proofErr w:type="spellStart"/>
+      <w:r>
+        <w:t>d e</w:t>
+      </w:r>
+      <w:proofErr w:type="spellEnd"/>
+      <w:r>
+        <w:t xml:space="preserve"> cambio de uso del suelo, y tener en cuenta la extensión del humedal</w:t>
       </w:r>
     </w:p>
     <w:p>
@@ -32,13 +83,26 @@
       </w:r>
     </w:p>
     <w:p>
-      <w:r>
-        <w:t>Msj 7 mayo GEE</w:t>
-      </w:r>
-    </w:p>
-    <w:p>
-      <w:r>
-        <w:t>84 y actual: script previo a Landsat 7 para el LSWI: LANDSAT 5</w:t>
+      <w:proofErr w:type="spellStart"/>
+      <w:r>
+        <w:t>Msj</w:t>
+      </w:r>
+      <w:proofErr w:type="spellEnd"/>
+      <w:r>
+        <w:t xml:space="preserve"> 7 mayo GEE</w:t>
+      </w:r>
+    </w:p>
+    <w:p>
+      <w:r>
+        <w:t xml:space="preserve">84 y actual: script previo a </w:t>
+      </w:r>
+      <w:proofErr w:type="spellStart"/>
+      <w:r>
+        <w:t>Landsat</w:t>
+      </w:r>
+      <w:proofErr w:type="spellEnd"/>
+      <w:r>
+        <w:t xml:space="preserve"> 7 para el LSWI: LANDSAT 5</w:t>
       </w:r>
     </w:p>
     <w:p/>
@@ -49,7 +113,15 @@
     </w:p>
     <w:p>
       <w:r>
-        <w:t>% del cambio, en vez de ha, a través de puntos (coincide o no)</w:t>
+        <w:t xml:space="preserve">% del cambio, en vez de </w:t>
+      </w:r>
+      <w:proofErr w:type="spellStart"/>
+      <w:r>
+        <w:t>ha</w:t>
+      </w:r>
+      <w:proofErr w:type="spellEnd"/>
+      <w:r>
+        <w:t>, a través de puntos (coincide o no)</w:t>
       </w:r>
     </w:p>
     <w:p>
@@ -96,7 +168,15 @@
     </w:p>
     <w:p>
       <w:r>
-        <w:t xml:space="preserve">si da tiempo podría estar bien hacer un análisis multivariante de </w:t>
+        <w:t xml:space="preserve">si da tiempo podría estar bien hacer un análisis </w:t>
+      </w:r>
+      <w:proofErr w:type="spellStart"/>
+      <w:r>
+        <w:t>multivariante</w:t>
+      </w:r>
+      <w:proofErr w:type="spellEnd"/>
+      <w:r>
+        <w:t xml:space="preserve"> de </w:t>
       </w:r>
     </w:p>
     <w:p/>
@@ -109,8 +189,13 @@
     <w:p/>
     <w:p>
       <w:r>
-        <w:t>Beca colab</w:t>
-      </w:r>
+        <w:t xml:space="preserve">Beca </w:t>
+      </w:r>
+      <w:proofErr w:type="spellStart"/>
+      <w:r>
+        <w:t>colab</w:t>
+      </w:r>
+      <w:proofErr w:type="spellEnd"/>
     </w:p>
     <w:p>
       <w:r>
@@ -124,15 +209,12 @@
     </w:p>
     <w:p>
       <w:r>
+        <w:t>Hay que hacer alguna cosilla. Mirar qué se puede hacer</w:t>
+      </w:r>
+    </w:p>
+    <w:p>
+      <w:r>
         <w:lastRenderedPageBreak/>
-        <w:t xml:space="preserve">Hay que hacer alguna cosilla. </w:t>
-      </w:r>
-      <w:r>
-        <w:t>Mirar qué se puede hacer</w:t>
-      </w:r>
-    </w:p>
-    <w:p>
-      <w:r>
         <w:t>¿Me han paga2?</w:t>
       </w:r>
     </w:p>
@@ -145,7 +227,23 @@
         <w:t>ERASMUS o similar</w:t>
       </w:r>
       <w:r>
-        <w:t>. Prácticas comisión o unión europea,  no hace ni falta exped abierto.</w:t>
+        <w:t xml:space="preserve">. Prácticas comisión o unión </w:t>
+      </w:r>
+      <w:proofErr w:type="gramStart"/>
+      <w:r>
+        <w:t>europea,  no</w:t>
+      </w:r>
+      <w:proofErr w:type="gramEnd"/>
+      <w:r>
+        <w:t xml:space="preserve"> hace ni falta </w:t>
+      </w:r>
+      <w:proofErr w:type="spellStart"/>
+      <w:r>
+        <w:t>exped</w:t>
+      </w:r>
+      <w:proofErr w:type="spellEnd"/>
+      <w:r>
+        <w:t xml:space="preserve"> abierto.</w:t>
       </w:r>
     </w:p>
     <w:p/>
@@ -160,7 +258,7 @@
 </file>
 
 <file path=word/styles.xml><?xml version="1.0" encoding="utf-8"?>
-<w:styles xmlns:mc="http://schemas.openxmlformats.org/markup-compatibility/2006" xmlns:r="http://schemas.openxmlformats.org/officeDocument/2006/relationships" xmlns:w="http://schemas.openxmlformats.org/wordprocessingml/2006/main" xmlns:w14="http://schemas.microsoft.com/office/word/2010/wordml" xmlns:w15="http://schemas.microsoft.com/office/word/2012/wordml" xmlns:w16cex="http://schemas.microsoft.com/office/word/2018/wordml/cex" xmlns:w16cid="http://schemas.microsoft.com/office/word/2016/wordml/cid" xmlns:w16="http://schemas.microsoft.com/office/word/2018/wordml" xmlns:w16du="http://schemas.microsoft.com/office/word/2023/wordml/word16du" xmlns:w16sdtdh="http://schemas.microsoft.com/office/word/2020/wordml/sdtdatahash" xmlns:w16se="http://schemas.microsoft.com/office/word/2015/wordml/symex" mc:Ignorable="w14 w15 w16se w16cid w16 w16cex w16sdtdh w16du">
+<w:styles xmlns:mc="http://schemas.openxmlformats.org/markup-compatibility/2006" xmlns:r="http://schemas.openxmlformats.org/officeDocument/2006/relationships" xmlns:w="http://schemas.openxmlformats.org/wordprocessingml/2006/main" xmlns:w14="http://schemas.microsoft.com/office/word/2010/wordml" xmlns:w15="http://schemas.microsoft.com/office/word/2012/wordml" xmlns:w16se="http://schemas.microsoft.com/office/word/2015/wordml/symex" mc:Ignorable="w14 w15 w16se">
   <w:docDefaults>
     <w:rPrDefault>
       <w:rPr>
@@ -178,7 +276,7 @@
       </w:pPr>
     </w:pPrDefault>
   </w:docDefaults>
-  <w:latentStyles w:defLockedState="0" w:defUIPriority="99" w:defSemiHidden="0" w:defUnhideWhenUsed="0" w:defQFormat="0" w:count="376">
+  <w:latentStyles w:defLockedState="0" w:defUIPriority="99" w:defSemiHidden="0" w:defUnhideWhenUsed="0" w:defQFormat="0" w:count="371">
     <w:lsdException w:name="Normal" w:uiPriority="0" w:qFormat="1"/>
     <w:lsdException w:name="heading 1" w:uiPriority="9" w:qFormat="1"/>
     <w:lsdException w:name="heading 2" w:semiHidden="1" w:uiPriority="9" w:unhideWhenUsed="1" w:qFormat="1"/>
@@ -550,11 +648,6 @@
     <w:lsdException w:name="List Table 5 Dark Accent 6" w:uiPriority="50"/>
     <w:lsdException w:name="List Table 6 Colorful Accent 6" w:uiPriority="51"/>
     <w:lsdException w:name="List Table 7 Colorful Accent 6" w:uiPriority="52"/>
-    <w:lsdException w:name="Mention" w:semiHidden="1" w:unhideWhenUsed="1"/>
-    <w:lsdException w:name="Smart Hyperlink" w:semiHidden="1" w:unhideWhenUsed="1"/>
-    <w:lsdException w:name="Hashtag" w:semiHidden="1" w:unhideWhenUsed="1"/>
-    <w:lsdException w:name="Unresolved Mention" w:semiHidden="1" w:unhideWhenUsed="1"/>
-    <w:lsdException w:name="Smart Link" w:semiHidden="1" w:unhideWhenUsed="1"/>
   </w:latentStyles>
   <w:style w:type="paragraph" w:default="1" w:styleId="Normal">
     <w:name w:val="Normal"/>

</xml_diff>